<commit_message>
bd agregue en mantenimiento
</commit_message>
<xml_diff>
--- a/DOCUMENTACION/III.- DISEÑO/3.- Lista de Módulos y Programas.docx
+++ b/DOCUMENTACION/III.- DISEÑO/3.- Lista de Módulos y Programas.docx
@@ -1,6 +1,6 @@
 
 <file path=word/document.xml><?xml version="1.0" encoding="utf-8"?>
-<w:document xmlns:wpc="http://schemas.microsoft.com/office/word/2010/wordprocessingCanvas" xmlns:cx="http://schemas.microsoft.com/office/drawing/2014/chartex" xmlns:cx1="http://schemas.microsoft.com/office/drawing/2015/9/8/chartex" xmlns:cx2="http://schemas.microsoft.com/office/drawing/2015/10/21/chartex" xmlns:cx3="http://schemas.microsoft.com/office/drawing/2016/5/9/chartex" xmlns:cx4="http://schemas.microsoft.com/office/drawing/2016/5/10/chartex" xmlns:cx5="http://schemas.microsoft.com/office/drawing/2016/5/11/chartex" xmlns:cx6="http://schemas.microsoft.com/office/drawing/2016/5/12/chartex" xmlns:cx7="http://schemas.microsoft.com/office/drawing/2016/5/13/chartex" xmlns:cx8="http://schemas.microsoft.com/office/drawing/2016/5/14/chartex" xmlns:mc="http://schemas.openxmlformats.org/markup-compatibility/2006" xmlns:aink="http://schemas.microsoft.com/office/drawing/2016/ink" xmlns:am3d="http://schemas.microsoft.com/office/drawing/2017/model3d" xmlns:o="urn:schemas-microsoft-com:office:office" xmlns:r="http://schemas.openxmlformats.org/officeDocument/2006/relationships" xmlns:m="http://schemas.openxmlformats.org/officeDocument/2006/math" xmlns:v="urn:schemas-microsoft-com:vml" xmlns:wp14="http://schemas.microsoft.com/office/word/2010/wordprocessingDrawing" xmlns:wp="http://schemas.openxmlformats.org/drawingml/2006/wordprocessingDrawing" xmlns:w10="urn:schemas-microsoft-com:office:word" xmlns:w="http://schemas.openxmlformats.org/wordprocessingml/2006/main" xmlns:w14="http://schemas.microsoft.com/office/word/2010/wordml" xmlns:w15="http://schemas.microsoft.com/office/word/2012/wordml" xmlns:w16cex="http://schemas.microsoft.com/office/word/2018/wordml/cex" xmlns:w16cid="http://schemas.microsoft.com/office/word/2016/wordml/cid" xmlns:w16="http://schemas.microsoft.com/office/word/2018/wordml" xmlns:w16se="http://schemas.microsoft.com/office/word/2015/wordml/symex" xmlns:wpg="http://schemas.microsoft.com/office/word/2010/wordprocessingGroup" xmlns:wpi="http://schemas.microsoft.com/office/word/2010/wordprocessingInk" xmlns:wne="http://schemas.microsoft.com/office/word/2006/wordml" xmlns:wps="http://schemas.microsoft.com/office/word/2010/wordprocessingShape" mc:Ignorable="w14 w15 w16se w16cid w16 w16cex wp14">
+<w:document xmlns:wpc="http://schemas.microsoft.com/office/word/2010/wordprocessingCanvas" xmlns:mc="http://schemas.openxmlformats.org/markup-compatibility/2006" xmlns:o="urn:schemas-microsoft-com:office:office" xmlns:r="http://schemas.openxmlformats.org/officeDocument/2006/relationships" xmlns:m="http://schemas.openxmlformats.org/officeDocument/2006/math" xmlns:v="urn:schemas-microsoft-com:vml" xmlns:wp14="http://schemas.microsoft.com/office/word/2010/wordprocessingDrawing" xmlns:wp="http://schemas.openxmlformats.org/drawingml/2006/wordprocessingDrawing" xmlns:w10="urn:schemas-microsoft-com:office:word" xmlns:w="http://schemas.openxmlformats.org/wordprocessingml/2006/main" xmlns:w14="http://schemas.microsoft.com/office/word/2010/wordml" xmlns:wpg="http://schemas.microsoft.com/office/word/2010/wordprocessingGroup" xmlns:wpi="http://schemas.microsoft.com/office/word/2010/wordprocessingInk" xmlns:wne="http://schemas.microsoft.com/office/word/2006/wordml" xmlns:wps="http://schemas.microsoft.com/office/word/2010/wordprocessingShape" mc:Ignorable="w14 wp14">
   <w:body>
     <w:p>
       <w:pPr>
@@ -324,7 +324,25 @@
           <w:sz w:val="28"/>
           <w:szCs w:val="28"/>
         </w:rPr>
-        <w:t xml:space="preserve"> de Grupo </w:t>
+        <w:t xml:space="preserve"> de </w:t>
+      </w:r>
+      <w:proofErr w:type="spellStart"/>
+      <w:r>
+        <w:rPr>
+          <w:rFonts w:ascii="Times New Roman" w:hAnsi="Times New Roman" w:cs="Times New Roman"/>
+          <w:sz w:val="28"/>
+          <w:szCs w:val="28"/>
+        </w:rPr>
+        <w:t>Grupo</w:t>
+      </w:r>
+      <w:proofErr w:type="spellEnd"/>
+      <w:r>
+        <w:rPr>
+          <w:rFonts w:ascii="Times New Roman" w:hAnsi="Times New Roman" w:cs="Times New Roman"/>
+          <w:sz w:val="28"/>
+          <w:szCs w:val="28"/>
+        </w:rPr>
+        <w:t xml:space="preserve"> </w:t>
       </w:r>
       <w:proofErr w:type="spellStart"/>
       <w:r>
@@ -365,7 +383,25 @@
           <w:sz w:val="28"/>
           <w:szCs w:val="28"/>
         </w:rPr>
-        <w:t xml:space="preserve"> de Tipo </w:t>
+        <w:t xml:space="preserve"> de </w:t>
+      </w:r>
+      <w:proofErr w:type="spellStart"/>
+      <w:r>
+        <w:rPr>
+          <w:rFonts w:ascii="Times New Roman" w:hAnsi="Times New Roman" w:cs="Times New Roman"/>
+          <w:sz w:val="28"/>
+          <w:szCs w:val="28"/>
+        </w:rPr>
+        <w:t>Tipo</w:t>
+      </w:r>
+      <w:proofErr w:type="spellEnd"/>
+      <w:r>
+        <w:rPr>
+          <w:rFonts w:ascii="Times New Roman" w:hAnsi="Times New Roman" w:cs="Times New Roman"/>
+          <w:sz w:val="28"/>
+          <w:szCs w:val="28"/>
+        </w:rPr>
+        <w:t xml:space="preserve"> </w:t>
       </w:r>
       <w:proofErr w:type="spellStart"/>
       <w:r>
@@ -406,7 +442,25 @@
           <w:sz w:val="28"/>
           <w:szCs w:val="28"/>
         </w:rPr>
-        <w:t xml:space="preserve"> de Unidad de </w:t>
+        <w:t xml:space="preserve"> de </w:t>
+      </w:r>
+      <w:proofErr w:type="spellStart"/>
+      <w:r>
+        <w:rPr>
+          <w:rFonts w:ascii="Times New Roman" w:hAnsi="Times New Roman" w:cs="Times New Roman"/>
+          <w:sz w:val="28"/>
+          <w:szCs w:val="28"/>
+        </w:rPr>
+        <w:t>Unidad</w:t>
+      </w:r>
+      <w:proofErr w:type="spellEnd"/>
+      <w:r>
+        <w:rPr>
+          <w:rFonts w:ascii="Times New Roman" w:hAnsi="Times New Roman" w:cs="Times New Roman"/>
+          <w:sz w:val="28"/>
+          <w:szCs w:val="28"/>
+        </w:rPr>
+        <w:t xml:space="preserve"> de </w:t>
       </w:r>
       <w:proofErr w:type="spellStart"/>
       <w:r>
@@ -488,7 +542,25 @@
           <w:sz w:val="28"/>
           <w:szCs w:val="28"/>
         </w:rPr>
-        <w:t xml:space="preserve"> de Tipo </w:t>
+        <w:t xml:space="preserve"> de </w:t>
+      </w:r>
+      <w:proofErr w:type="spellStart"/>
+      <w:r>
+        <w:rPr>
+          <w:rFonts w:ascii="Times New Roman" w:hAnsi="Times New Roman" w:cs="Times New Roman"/>
+          <w:sz w:val="28"/>
+          <w:szCs w:val="28"/>
+        </w:rPr>
+        <w:t>Tipo</w:t>
+      </w:r>
+      <w:proofErr w:type="spellEnd"/>
+      <w:r>
+        <w:rPr>
+          <w:rFonts w:ascii="Times New Roman" w:hAnsi="Times New Roman" w:cs="Times New Roman"/>
+          <w:sz w:val="28"/>
+          <w:szCs w:val="28"/>
+        </w:rPr>
+        <w:t xml:space="preserve"> </w:t>
       </w:r>
       <w:proofErr w:type="spellStart"/>
       <w:r>
@@ -538,6 +610,65 @@
           <w:sz w:val="28"/>
           <w:szCs w:val="28"/>
         </w:rPr>
+        <w:t>Tipo</w:t>
+      </w:r>
+      <w:proofErr w:type="spellEnd"/>
+      <w:r>
+        <w:rPr>
+          <w:rFonts w:ascii="Times New Roman" w:hAnsi="Times New Roman" w:cs="Times New Roman"/>
+          <w:sz w:val="28"/>
+          <w:szCs w:val="28"/>
+        </w:rPr>
+        <w:t xml:space="preserve"> </w:t>
+      </w:r>
+      <w:r>
+        <w:rPr>
+          <w:rFonts w:ascii="Times New Roman" w:hAnsi="Times New Roman" w:cs="Times New Roman"/>
+          <w:sz w:val="28"/>
+          <w:szCs w:val="28"/>
+        </w:rPr>
+        <w:t>Pago</w:t>
+      </w:r>
+      <w:bookmarkStart w:id="0" w:name="_GoBack"/>
+      <w:bookmarkEnd w:id="0"/>
+    </w:p>
+    <w:p>
+      <w:pPr>
+        <w:numPr>
+          <w:ilvl w:val="0"/>
+          <w:numId w:val="2"/>
+        </w:numPr>
+        <w:rPr>
+          <w:rFonts w:ascii="Times New Roman" w:hAnsi="Times New Roman" w:cs="Times New Roman"/>
+          <w:sz w:val="28"/>
+          <w:szCs w:val="28"/>
+        </w:rPr>
+      </w:pPr>
+      <w:proofErr w:type="spellStart"/>
+      <w:r>
+        <w:rPr>
+          <w:rFonts w:ascii="Times New Roman" w:hAnsi="Times New Roman" w:cs="Times New Roman"/>
+          <w:sz w:val="28"/>
+          <w:szCs w:val="28"/>
+        </w:rPr>
+        <w:t>Mantenimiento</w:t>
+      </w:r>
+      <w:proofErr w:type="spellEnd"/>
+      <w:r>
+        <w:rPr>
+          <w:rFonts w:ascii="Times New Roman" w:hAnsi="Times New Roman" w:cs="Times New Roman"/>
+          <w:sz w:val="28"/>
+          <w:szCs w:val="28"/>
+        </w:rPr>
+        <w:t xml:space="preserve"> de </w:t>
+      </w:r>
+      <w:proofErr w:type="spellStart"/>
+      <w:r>
+        <w:rPr>
+          <w:rFonts w:ascii="Times New Roman" w:hAnsi="Times New Roman" w:cs="Times New Roman"/>
+          <w:sz w:val="28"/>
+          <w:szCs w:val="28"/>
+        </w:rPr>
         <w:t>Pais</w:t>
       </w:r>
       <w:proofErr w:type="spellEnd"/>
@@ -611,8 +742,18 @@
           <w:sz w:val="28"/>
           <w:szCs w:val="28"/>
         </w:rPr>
-        <w:t xml:space="preserve"> de Municipio</w:t>
-      </w:r>
+        <w:t xml:space="preserve"> de </w:t>
+      </w:r>
+      <w:proofErr w:type="spellStart"/>
+      <w:r>
+        <w:rPr>
+          <w:rFonts w:ascii="Times New Roman" w:hAnsi="Times New Roman" w:cs="Times New Roman"/>
+          <w:sz w:val="28"/>
+          <w:szCs w:val="28"/>
+        </w:rPr>
+        <w:t>Municipio</w:t>
+      </w:r>
+      <w:proofErr w:type="spellEnd"/>
     </w:p>
     <w:p>
       <w:pPr>
@@ -924,6 +1065,7 @@
           <w:sz w:val="28"/>
           <w:szCs w:val="28"/>
         </w:rPr>
+        <w:lastRenderedPageBreak/>
         <w:t>Registro</w:t>
       </w:r>
       <w:proofErr w:type="spellEnd"/>
@@ -965,7 +1107,6 @@
           <w:sz w:val="28"/>
           <w:szCs w:val="28"/>
         </w:rPr>
-        <w:lastRenderedPageBreak/>
         <w:t>Inicio</w:t>
       </w:r>
       <w:proofErr w:type="spellEnd"/>
@@ -1189,8 +1330,8 @@
 </file>
 
 <file path=word/numbering.xml><?xml version="1.0" encoding="utf-8"?>
-<w:numbering xmlns:wpc="http://schemas.microsoft.com/office/word/2010/wordprocessingCanvas" xmlns:cx="http://schemas.microsoft.com/office/drawing/2014/chartex" xmlns:cx1="http://schemas.microsoft.com/office/drawing/2015/9/8/chartex" xmlns:cx2="http://schemas.microsoft.com/office/drawing/2015/10/21/chartex" xmlns:cx3="http://schemas.microsoft.com/office/drawing/2016/5/9/chartex" xmlns:cx4="http://schemas.microsoft.com/office/drawing/2016/5/10/chartex" xmlns:cx5="http://schemas.microsoft.com/office/drawing/2016/5/11/chartex" xmlns:cx6="http://schemas.microsoft.com/office/drawing/2016/5/12/chartex" xmlns:cx7="http://schemas.microsoft.com/office/drawing/2016/5/13/chartex" xmlns:cx8="http://schemas.microsoft.com/office/drawing/2016/5/14/chartex" xmlns:mc="http://schemas.openxmlformats.org/markup-compatibility/2006" xmlns:aink="http://schemas.microsoft.com/office/drawing/2016/ink" xmlns:am3d="http://schemas.microsoft.com/office/drawing/2017/model3d" xmlns:o="urn:schemas-microsoft-com:office:office" xmlns:r="http://schemas.openxmlformats.org/officeDocument/2006/relationships" xmlns:m="http://schemas.openxmlformats.org/officeDocument/2006/math" xmlns:v="urn:schemas-microsoft-com:vml" xmlns:wp14="http://schemas.microsoft.com/office/word/2010/wordprocessingDrawing" xmlns:wp="http://schemas.openxmlformats.org/drawingml/2006/wordprocessingDrawing" xmlns:w10="urn:schemas-microsoft-com:office:word" xmlns:w="http://schemas.openxmlformats.org/wordprocessingml/2006/main" xmlns:w14="http://schemas.microsoft.com/office/word/2010/wordml" xmlns:w15="http://schemas.microsoft.com/office/word/2012/wordml" xmlns:w16cex="http://schemas.microsoft.com/office/word/2018/wordml/cex" xmlns:w16cid="http://schemas.microsoft.com/office/word/2016/wordml/cid" xmlns:w16="http://schemas.microsoft.com/office/word/2018/wordml" xmlns:w16se="http://schemas.microsoft.com/office/word/2015/wordml/symex" xmlns:wpg="http://schemas.microsoft.com/office/word/2010/wordprocessingGroup" xmlns:wpi="http://schemas.microsoft.com/office/word/2010/wordprocessingInk" xmlns:wne="http://schemas.microsoft.com/office/word/2006/wordml" xmlns:wps="http://schemas.microsoft.com/office/word/2010/wordprocessingShape" mc:Ignorable="w14 w15 w16se w16cid w16 w16cex wp14">
-  <w:abstractNum w:abstractNumId="0" w15:restartNumberingAfterBreak="0">
+<w:numbering xmlns:wpc="http://schemas.microsoft.com/office/word/2010/wordprocessingCanvas" xmlns:mc="http://schemas.openxmlformats.org/markup-compatibility/2006" xmlns:o="urn:schemas-microsoft-com:office:office" xmlns:r="http://schemas.openxmlformats.org/officeDocument/2006/relationships" xmlns:m="http://schemas.openxmlformats.org/officeDocument/2006/math" xmlns:v="urn:schemas-microsoft-com:vml" xmlns:wp14="http://schemas.microsoft.com/office/word/2010/wordprocessingDrawing" xmlns:wp="http://schemas.openxmlformats.org/drawingml/2006/wordprocessingDrawing" xmlns:w10="urn:schemas-microsoft-com:office:word" xmlns:w="http://schemas.openxmlformats.org/wordprocessingml/2006/main" xmlns:w14="http://schemas.microsoft.com/office/word/2010/wordml" xmlns:wpg="http://schemas.microsoft.com/office/word/2010/wordprocessingGroup" xmlns:wpi="http://schemas.microsoft.com/office/word/2010/wordprocessingInk" xmlns:wne="http://schemas.microsoft.com/office/word/2006/wordml" xmlns:wps="http://schemas.microsoft.com/office/word/2010/wordprocessingShape" mc:Ignorable="w14 wp14">
+  <w:abstractNum w:abstractNumId="0">
     <w:nsid w:val="2EDE7AB7"/>
     <w:multiLevelType w:val="singleLevel"/>
     <w:tmpl w:val="2EDE7AB7"/>
@@ -1202,7 +1343,7 @@
       <w:lvlJc w:val="left"/>
     </w:lvl>
   </w:abstractNum>
-  <w:abstractNum w:abstractNumId="1" w15:restartNumberingAfterBreak="0">
+  <w:abstractNum w:abstractNumId="1">
     <w:nsid w:val="4920A3CC"/>
     <w:multiLevelType w:val="multilevel"/>
     <w:tmpl w:val="4920A3CC"/>
@@ -1344,7 +1485,7 @@
 </file>
 
 <file path=word/styles.xml><?xml version="1.0" encoding="utf-8"?>
-<w:styles xmlns:mc="http://schemas.openxmlformats.org/markup-compatibility/2006" xmlns:r="http://schemas.openxmlformats.org/officeDocument/2006/relationships" xmlns:w="http://schemas.openxmlformats.org/wordprocessingml/2006/main" xmlns:w14="http://schemas.microsoft.com/office/word/2010/wordml" xmlns:w15="http://schemas.microsoft.com/office/word/2012/wordml" xmlns:w16cex="http://schemas.microsoft.com/office/word/2018/wordml/cex" xmlns:w16cid="http://schemas.microsoft.com/office/word/2016/wordml/cid" xmlns:w16="http://schemas.microsoft.com/office/word/2018/wordml" xmlns:w16se="http://schemas.microsoft.com/office/word/2015/wordml/symex" mc:Ignorable="w14 w15 w16se w16cid w16 w16cex">
+<w:styles xmlns:mc="http://schemas.openxmlformats.org/markup-compatibility/2006" xmlns:r="http://schemas.openxmlformats.org/officeDocument/2006/relationships" xmlns:w="http://schemas.openxmlformats.org/wordprocessingml/2006/main" xmlns:w14="http://schemas.microsoft.com/office/word/2010/wordml" mc:Ignorable="w14">
   <w:docDefaults>
     <w:rPrDefault>
       <w:rPr>
@@ -1358,7 +1499,7 @@
       </w:pPr>
     </w:pPrDefault>
   </w:docDefaults>
-  <w:latentStyles w:defLockedState="0" w:defUIPriority="0" w:defSemiHidden="0" w:defUnhideWhenUsed="0" w:defQFormat="0" w:count="376">
+  <w:latentStyles w:defLockedState="0" w:defUIPriority="0" w:defSemiHidden="0" w:defUnhideWhenUsed="0" w:defQFormat="0" w:count="267">
     <w:lsdException w:name="Normal" w:qFormat="1"/>
     <w:lsdException w:name="heading 1" w:qFormat="1"/>
     <w:lsdException w:name="heading 2" w:semiHidden="1" w:unhideWhenUsed="1" w:qFormat="1"/>
@@ -1536,115 +1677,6 @@
     <w:lsdException w:name="Book Title" w:uiPriority="33" w:qFormat="1"/>
     <w:lsdException w:name="Bibliography" w:semiHidden="1" w:uiPriority="37" w:unhideWhenUsed="1"/>
     <w:lsdException w:name="TOC Heading" w:semiHidden="1" w:uiPriority="39" w:unhideWhenUsed="1" w:qFormat="1"/>
-    <w:lsdException w:name="Plain Table 1" w:uiPriority="41"/>
-    <w:lsdException w:name="Plain Table 2" w:uiPriority="42"/>
-    <w:lsdException w:name="Plain Table 3" w:uiPriority="43"/>
-    <w:lsdException w:name="Plain Table 4" w:uiPriority="44"/>
-    <w:lsdException w:name="Plain Table 5" w:uiPriority="45"/>
-    <w:lsdException w:name="Grid Table Light" w:uiPriority="40"/>
-    <w:lsdException w:name="Grid Table 1 Light" w:uiPriority="46"/>
-    <w:lsdException w:name="Grid Table 2" w:uiPriority="47"/>
-    <w:lsdException w:name="Grid Table 3" w:uiPriority="48"/>
-    <w:lsdException w:name="Grid Table 4" w:uiPriority="49"/>
-    <w:lsdException w:name="Grid Table 5 Dark" w:uiPriority="50"/>
-    <w:lsdException w:name="Grid Table 6 Colorful" w:uiPriority="51"/>
-    <w:lsdException w:name="Grid Table 7 Colorful" w:uiPriority="52"/>
-    <w:lsdException w:name="Grid Table 1 Light Accent 1" w:uiPriority="46"/>
-    <w:lsdException w:name="Grid Table 2 Accent 1" w:uiPriority="47"/>
-    <w:lsdException w:name="Grid Table 3 Accent 1" w:uiPriority="48"/>
-    <w:lsdException w:name="Grid Table 4 Accent 1" w:uiPriority="49"/>
-    <w:lsdException w:name="Grid Table 5 Dark Accent 1" w:uiPriority="50"/>
-    <w:lsdException w:name="Grid Table 6 Colorful Accent 1" w:uiPriority="51"/>
-    <w:lsdException w:name="Grid Table 7 Colorful Accent 1" w:uiPriority="52"/>
-    <w:lsdException w:name="Grid Table 1 Light Accent 2" w:uiPriority="46"/>
-    <w:lsdException w:name="Grid Table 2 Accent 2" w:uiPriority="47"/>
-    <w:lsdException w:name="Grid Table 3 Accent 2" w:uiPriority="48"/>
-    <w:lsdException w:name="Grid Table 4 Accent 2" w:uiPriority="49"/>
-    <w:lsdException w:name="Grid Table 5 Dark Accent 2" w:uiPriority="50"/>
-    <w:lsdException w:name="Grid Table 6 Colorful Accent 2" w:uiPriority="51"/>
-    <w:lsdException w:name="Grid Table 7 Colorful Accent 2" w:uiPriority="52"/>
-    <w:lsdException w:name="Grid Table 1 Light Accent 3" w:uiPriority="46"/>
-    <w:lsdException w:name="Grid Table 2 Accent 3" w:uiPriority="47"/>
-    <w:lsdException w:name="Grid Table 3 Accent 3" w:uiPriority="48"/>
-    <w:lsdException w:name="Grid Table 4 Accent 3" w:uiPriority="49"/>
-    <w:lsdException w:name="Grid Table 5 Dark Accent 3" w:uiPriority="50"/>
-    <w:lsdException w:name="Grid Table 6 Colorful Accent 3" w:uiPriority="51"/>
-    <w:lsdException w:name="Grid Table 7 Colorful Accent 3" w:uiPriority="52"/>
-    <w:lsdException w:name="Grid Table 1 Light Accent 4" w:uiPriority="46"/>
-    <w:lsdException w:name="Grid Table 2 Accent 4" w:uiPriority="47"/>
-    <w:lsdException w:name="Grid Table 3 Accent 4" w:uiPriority="48"/>
-    <w:lsdException w:name="Grid Table 4 Accent 4" w:uiPriority="49"/>
-    <w:lsdException w:name="Grid Table 5 Dark Accent 4" w:uiPriority="50"/>
-    <w:lsdException w:name="Grid Table 6 Colorful Accent 4" w:uiPriority="51"/>
-    <w:lsdException w:name="Grid Table 7 Colorful Accent 4" w:uiPriority="52"/>
-    <w:lsdException w:name="Grid Table 1 Light Accent 5" w:uiPriority="46"/>
-    <w:lsdException w:name="Grid Table 2 Accent 5" w:uiPriority="47"/>
-    <w:lsdException w:name="Grid Table 3 Accent 5" w:uiPriority="48"/>
-    <w:lsdException w:name="Grid Table 4 Accent 5" w:uiPriority="49"/>
-    <w:lsdException w:name="Grid Table 5 Dark Accent 5" w:uiPriority="50"/>
-    <w:lsdException w:name="Grid Table 6 Colorful Accent 5" w:uiPriority="51"/>
-    <w:lsdException w:name="Grid Table 7 Colorful Accent 5" w:uiPriority="52"/>
-    <w:lsdException w:name="Grid Table 1 Light Accent 6" w:uiPriority="46"/>
-    <w:lsdException w:name="Grid Table 2 Accent 6" w:uiPriority="47"/>
-    <w:lsdException w:name="Grid Table 3 Accent 6" w:uiPriority="48"/>
-    <w:lsdException w:name="Grid Table 4 Accent 6" w:uiPriority="49"/>
-    <w:lsdException w:name="Grid Table 5 Dark Accent 6" w:uiPriority="50"/>
-    <w:lsdException w:name="Grid Table 6 Colorful Accent 6" w:uiPriority="51"/>
-    <w:lsdException w:name="Grid Table 7 Colorful Accent 6" w:uiPriority="52"/>
-    <w:lsdException w:name="List Table 1 Light" w:uiPriority="46"/>
-    <w:lsdException w:name="List Table 2" w:uiPriority="47"/>
-    <w:lsdException w:name="List Table 3" w:uiPriority="48"/>
-    <w:lsdException w:name="List Table 4" w:uiPriority="49"/>
-    <w:lsdException w:name="List Table 5 Dark" w:uiPriority="50"/>
-    <w:lsdException w:name="List Table 6 Colorful" w:uiPriority="51"/>
-    <w:lsdException w:name="List Table 7 Colorful" w:uiPriority="52"/>
-    <w:lsdException w:name="List Table 1 Light Accent 1" w:uiPriority="46"/>
-    <w:lsdException w:name="List Table 2 Accent 1" w:uiPriority="47"/>
-    <w:lsdException w:name="List Table 3 Accent 1" w:uiPriority="48"/>
-    <w:lsdException w:name="List Table 4 Accent 1" w:uiPriority="49"/>
-    <w:lsdException w:name="List Table 5 Dark Accent 1" w:uiPriority="50"/>
-    <w:lsdException w:name="List Table 6 Colorful Accent 1" w:uiPriority="51"/>
-    <w:lsdException w:name="List Table 7 Colorful Accent 1" w:uiPriority="52"/>
-    <w:lsdException w:name="List Table 1 Light Accent 2" w:uiPriority="46"/>
-    <w:lsdException w:name="List Table 2 Accent 2" w:uiPriority="47"/>
-    <w:lsdException w:name="List Table 3 Accent 2" w:uiPriority="48"/>
-    <w:lsdException w:name="List Table 4 Accent 2" w:uiPriority="49"/>
-    <w:lsdException w:name="List Table 5 Dark Accent 2" w:uiPriority="50"/>
-    <w:lsdException w:name="List Table 6 Colorful Accent 2" w:uiPriority="51"/>
-    <w:lsdException w:name="List Table 7 Colorful Accent 2" w:uiPriority="52"/>
-    <w:lsdException w:name="List Table 1 Light Accent 3" w:uiPriority="46"/>
-    <w:lsdException w:name="List Table 2 Accent 3" w:uiPriority="47"/>
-    <w:lsdException w:name="List Table 3 Accent 3" w:uiPriority="48"/>
-    <w:lsdException w:name="List Table 4 Accent 3" w:uiPriority="49"/>
-    <w:lsdException w:name="List Table 5 Dark Accent 3" w:uiPriority="50"/>
-    <w:lsdException w:name="List Table 6 Colorful Accent 3" w:uiPriority="51"/>
-    <w:lsdException w:name="List Table 7 Colorful Accent 3" w:uiPriority="52"/>
-    <w:lsdException w:name="List Table 1 Light Accent 4" w:uiPriority="46"/>
-    <w:lsdException w:name="List Table 2 Accent 4" w:uiPriority="47"/>
-    <w:lsdException w:name="List Table 3 Accent 4" w:uiPriority="48"/>
-    <w:lsdException w:name="List Table 4 Accent 4" w:uiPriority="49"/>
-    <w:lsdException w:name="List Table 5 Dark Accent 4" w:uiPriority="50"/>
-    <w:lsdException w:name="List Table 6 Colorful Accent 4" w:uiPriority="51"/>
-    <w:lsdException w:name="List Table 7 Colorful Accent 4" w:uiPriority="52"/>
-    <w:lsdException w:name="List Table 1 Light Accent 5" w:uiPriority="46"/>
-    <w:lsdException w:name="List Table 2 Accent 5" w:uiPriority="47"/>
-    <w:lsdException w:name="List Table 3 Accent 5" w:uiPriority="48"/>
-    <w:lsdException w:name="List Table 4 Accent 5" w:uiPriority="49"/>
-    <w:lsdException w:name="List Table 5 Dark Accent 5" w:uiPriority="50"/>
-    <w:lsdException w:name="List Table 6 Colorful Accent 5" w:uiPriority="51"/>
-    <w:lsdException w:name="List Table 7 Colorful Accent 5" w:uiPriority="52"/>
-    <w:lsdException w:name="List Table 1 Light Accent 6" w:uiPriority="46"/>
-    <w:lsdException w:name="List Table 2 Accent 6" w:uiPriority="47"/>
-    <w:lsdException w:name="List Table 3 Accent 6" w:uiPriority="48"/>
-    <w:lsdException w:name="List Table 4 Accent 6" w:uiPriority="49"/>
-    <w:lsdException w:name="List Table 5 Dark Accent 6" w:uiPriority="50"/>
-    <w:lsdException w:name="List Table 6 Colorful Accent 6" w:uiPriority="51"/>
-    <w:lsdException w:name="List Table 7 Colorful Accent 6" w:uiPriority="52"/>
-    <w:lsdException w:name="Mention" w:semiHidden="1" w:uiPriority="99" w:unhideWhenUsed="1"/>
-    <w:lsdException w:name="Smart Hyperlink" w:semiHidden="1" w:uiPriority="99" w:unhideWhenUsed="1"/>
-    <w:lsdException w:name="Hashtag" w:semiHidden="1" w:uiPriority="99" w:unhideWhenUsed="1"/>
-    <w:lsdException w:name="Unresolved Mention" w:semiHidden="1" w:uiPriority="99" w:unhideWhenUsed="1"/>
-    <w:lsdException w:name="Smart Link" w:semiHidden="1" w:uiPriority="99" w:unhideWhenUsed="1"/>
   </w:latentStyles>
   <w:style w:type="paragraph" w:default="1" w:styleId="Normal">
     <w:name w:val="Normal"/>
@@ -1653,13 +1685,13 @@
       <w:lang w:val="en-US" w:eastAsia="zh-CN"/>
     </w:rPr>
   </w:style>
-  <w:style w:type="character" w:default="1" w:styleId="DefaultParagraphFont">
+  <w:style w:type="character" w:default="1" w:styleId="Fuentedeprrafopredeter">
     <w:name w:val="Default Paragraph Font"/>
     <w:uiPriority w:val="1"/>
     <w:semiHidden/>
     <w:unhideWhenUsed/>
   </w:style>
-  <w:style w:type="table" w:default="1" w:styleId="TableNormal">
+  <w:style w:type="table" w:default="1" w:styleId="Tablanormal">
     <w:name w:val="Normal Table"/>
     <w:uiPriority w:val="99"/>
     <w:semiHidden/>
@@ -1674,7 +1706,238 @@
       </w:tblCellMar>
     </w:tblPr>
   </w:style>
-  <w:style w:type="numbering" w:default="1" w:styleId="NoList">
+  <w:style w:type="numbering" w:default="1" w:styleId="Sinlista">
+    <w:name w:val="No List"/>
+    <w:uiPriority w:val="99"/>
+    <w:semiHidden/>
+    <w:unhideWhenUsed/>
+  </w:style>
+</w:styles>
+</file>
+
+<file path=word/stylesWithEffects.xml><?xml version="1.0" encoding="utf-8"?>
+<w:styles xmlns:wpc="http://schemas.microsoft.com/office/word/2010/wordprocessingCanvas" xmlns:mc="http://schemas.openxmlformats.org/markup-compatibility/2006" xmlns:o="urn:schemas-microsoft-com:office:office" xmlns:r="http://schemas.openxmlformats.org/officeDocument/2006/relationships" xmlns:m="http://schemas.openxmlformats.org/officeDocument/2006/math" xmlns:v="urn:schemas-microsoft-com:vml" xmlns:wp14="http://schemas.microsoft.com/office/word/2010/wordprocessingDrawing" xmlns:wp="http://schemas.openxmlformats.org/drawingml/2006/wordprocessingDrawing" xmlns:w10="urn:schemas-microsoft-com:office:word" xmlns:w="http://schemas.openxmlformats.org/wordprocessingml/2006/main" xmlns:w14="http://schemas.microsoft.com/office/word/2010/wordml" xmlns:wpg="http://schemas.microsoft.com/office/word/2010/wordprocessingGroup" xmlns:wpi="http://schemas.microsoft.com/office/word/2010/wordprocessingInk" xmlns:wne="http://schemas.microsoft.com/office/word/2006/wordml" xmlns:wps="http://schemas.microsoft.com/office/word/2010/wordprocessingShape" mc:Ignorable="w14 wp14">
+  <w:docDefaults>
+    <w:rPrDefault>
+      <w:rPr>
+        <w:rFonts w:asciiTheme="minorHAnsi" w:eastAsiaTheme="minorEastAsia" w:hAnsiTheme="minorHAnsi" w:cstheme="minorBidi"/>
+        <w:lang w:val="es-US" w:eastAsia="es-US" w:bidi="ar-SA"/>
+      </w:rPr>
+    </w:rPrDefault>
+    <w:pPrDefault>
+      <w:pPr>
+        <w:spacing w:after="160" w:line="259" w:lineRule="auto"/>
+      </w:pPr>
+    </w:pPrDefault>
+  </w:docDefaults>
+  <w:latentStyles w:defLockedState="0" w:defUIPriority="0" w:defSemiHidden="0" w:defUnhideWhenUsed="0" w:defQFormat="0" w:count="267">
+    <w:lsdException w:name="Normal" w:qFormat="1"/>
+    <w:lsdException w:name="heading 1" w:qFormat="1"/>
+    <w:lsdException w:name="heading 2" w:semiHidden="1" w:unhideWhenUsed="1" w:qFormat="1"/>
+    <w:lsdException w:name="heading 3" w:semiHidden="1" w:unhideWhenUsed="1" w:qFormat="1"/>
+    <w:lsdException w:name="heading 4" w:semiHidden="1" w:unhideWhenUsed="1" w:qFormat="1"/>
+    <w:lsdException w:name="heading 5" w:semiHidden="1" w:unhideWhenUsed="1" w:qFormat="1"/>
+    <w:lsdException w:name="heading 6" w:semiHidden="1" w:unhideWhenUsed="1" w:qFormat="1"/>
+    <w:lsdException w:name="heading 7" w:semiHidden="1" w:unhideWhenUsed="1" w:qFormat="1"/>
+    <w:lsdException w:name="heading 8" w:semiHidden="1" w:unhideWhenUsed="1" w:qFormat="1"/>
+    <w:lsdException w:name="heading 9" w:semiHidden="1" w:unhideWhenUsed="1" w:qFormat="1"/>
+    <w:lsdException w:name="caption" w:semiHidden="1" w:unhideWhenUsed="1" w:qFormat="1"/>
+    <w:lsdException w:name="Title" w:qFormat="1"/>
+    <w:lsdException w:name="Default Paragraph Font" w:semiHidden="1" w:uiPriority="1" w:unhideWhenUsed="1" w:qFormat="1"/>
+    <w:lsdException w:name="Subtitle" w:qFormat="1"/>
+    <w:lsdException w:name="Strong" w:qFormat="1"/>
+    <w:lsdException w:name="Emphasis" w:qFormat="1"/>
+    <w:lsdException w:name="HTML Top of Form" w:semiHidden="1" w:uiPriority="99" w:unhideWhenUsed="1"/>
+    <w:lsdException w:name="HTML Bottom of Form" w:semiHidden="1" w:uiPriority="99" w:unhideWhenUsed="1"/>
+    <w:lsdException w:name="Normal Table" w:semiHidden="1" w:uiPriority="99" w:unhideWhenUsed="1"/>
+    <w:lsdException w:name="No List" w:semiHidden="1" w:uiPriority="99" w:unhideWhenUsed="1"/>
+    <w:lsdException w:name="Outline List 1" w:semiHidden="1" w:uiPriority="99" w:unhideWhenUsed="1"/>
+    <w:lsdException w:name="Outline List 2" w:semiHidden="1" w:uiPriority="99" w:unhideWhenUsed="1"/>
+    <w:lsdException w:name="Outline List 3" w:semiHidden="1" w:uiPriority="99" w:unhideWhenUsed="1"/>
+    <w:lsdException w:name="Table Simple 1" w:semiHidden="1" w:unhideWhenUsed="1"/>
+    <w:lsdException w:name="Table Simple 2" w:semiHidden="1" w:unhideWhenUsed="1"/>
+    <w:lsdException w:name="Table Simple 3" w:semiHidden="1" w:unhideWhenUsed="1"/>
+    <w:lsdException w:name="Table Classic 1" w:semiHidden="1" w:unhideWhenUsed="1"/>
+    <w:lsdException w:name="Table Classic 2" w:semiHidden="1" w:unhideWhenUsed="1"/>
+    <w:lsdException w:name="Table Classic 3" w:semiHidden="1" w:unhideWhenUsed="1"/>
+    <w:lsdException w:name="Table Classic 4" w:semiHidden="1" w:unhideWhenUsed="1"/>
+    <w:lsdException w:name="Table Colorful 1" w:semiHidden="1" w:unhideWhenUsed="1"/>
+    <w:lsdException w:name="Table Colorful 2" w:semiHidden="1" w:unhideWhenUsed="1"/>
+    <w:lsdException w:name="Table Colorful 3" w:semiHidden="1" w:unhideWhenUsed="1"/>
+    <w:lsdException w:name="Table Columns 1" w:semiHidden="1" w:unhideWhenUsed="1"/>
+    <w:lsdException w:name="Table Columns 2" w:semiHidden="1" w:unhideWhenUsed="1"/>
+    <w:lsdException w:name="Table Columns 3" w:semiHidden="1" w:unhideWhenUsed="1"/>
+    <w:lsdException w:name="Table Columns 4" w:semiHidden="1" w:unhideWhenUsed="1"/>
+    <w:lsdException w:name="Table Columns 5" w:semiHidden="1" w:unhideWhenUsed="1"/>
+    <w:lsdException w:name="Table Grid 1" w:semiHidden="1" w:unhideWhenUsed="1"/>
+    <w:lsdException w:name="Table Grid 2" w:semiHidden="1" w:unhideWhenUsed="1"/>
+    <w:lsdException w:name="Table Grid 3" w:semiHidden="1" w:unhideWhenUsed="1"/>
+    <w:lsdException w:name="Table Grid 4" w:semiHidden="1" w:unhideWhenUsed="1"/>
+    <w:lsdException w:name="Table Grid 5" w:semiHidden="1" w:unhideWhenUsed="1"/>
+    <w:lsdException w:name="Table Grid 6" w:semiHidden="1" w:unhideWhenUsed="1"/>
+    <w:lsdException w:name="Table Grid 7" w:semiHidden="1" w:unhideWhenUsed="1"/>
+    <w:lsdException w:name="Table Grid 8" w:semiHidden="1" w:unhideWhenUsed="1"/>
+    <w:lsdException w:name="Table List 1" w:semiHidden="1" w:unhideWhenUsed="1"/>
+    <w:lsdException w:name="Table List 2" w:semiHidden="1" w:unhideWhenUsed="1"/>
+    <w:lsdException w:name="Table List 3" w:semiHidden="1" w:unhideWhenUsed="1"/>
+    <w:lsdException w:name="Table List 4" w:semiHidden="1" w:unhideWhenUsed="1"/>
+    <w:lsdException w:name="Table List 5" w:semiHidden="1" w:unhideWhenUsed="1"/>
+    <w:lsdException w:name="Table List 6" w:semiHidden="1" w:unhideWhenUsed="1"/>
+    <w:lsdException w:name="Table List 7" w:semiHidden="1" w:unhideWhenUsed="1"/>
+    <w:lsdException w:name="Table List 8" w:semiHidden="1" w:unhideWhenUsed="1"/>
+    <w:lsdException w:name="Table 3D effects 1" w:semiHidden="1" w:unhideWhenUsed="1"/>
+    <w:lsdException w:name="Table 3D effects 2" w:semiHidden="1" w:unhideWhenUsed="1"/>
+    <w:lsdException w:name="Table 3D effects 3" w:semiHidden="1" w:unhideWhenUsed="1"/>
+    <w:lsdException w:name="Table Contemporary" w:semiHidden="1" w:unhideWhenUsed="1"/>
+    <w:lsdException w:name="Table Elegant" w:semiHidden="1" w:unhideWhenUsed="1"/>
+    <w:lsdException w:name="Table Professional" w:semiHidden="1" w:unhideWhenUsed="1"/>
+    <w:lsdException w:name="Table Subtle 1" w:semiHidden="1" w:unhideWhenUsed="1"/>
+    <w:lsdException w:name="Table Subtle 2" w:semiHidden="1" w:unhideWhenUsed="1"/>
+    <w:lsdException w:name="Table Web 1" w:semiHidden="1" w:unhideWhenUsed="1"/>
+    <w:lsdException w:name="Table Web 2" w:semiHidden="1" w:unhideWhenUsed="1"/>
+    <w:lsdException w:name="Table Web 3" w:semiHidden="1" w:unhideWhenUsed="1"/>
+    <w:lsdException w:name="Table Theme" w:semiHidden="1" w:unhideWhenUsed="1"/>
+    <w:lsdException w:name="Placeholder Text" w:semiHidden="1" w:uiPriority="99"/>
+    <w:lsdException w:name="No Spacing" w:uiPriority="99"/>
+    <w:lsdException w:name="Light Shading" w:uiPriority="60"/>
+    <w:lsdException w:name="Light List" w:uiPriority="61"/>
+    <w:lsdException w:name="Light Grid" w:uiPriority="62"/>
+    <w:lsdException w:name="Medium Shading 1" w:uiPriority="63"/>
+    <w:lsdException w:name="Medium Shading 2" w:uiPriority="64"/>
+    <w:lsdException w:name="Medium List 1" w:uiPriority="65"/>
+    <w:lsdException w:name="Medium List 2" w:uiPriority="66"/>
+    <w:lsdException w:name="Medium Grid 1" w:uiPriority="67"/>
+    <w:lsdException w:name="Medium Grid 2" w:uiPriority="68"/>
+    <w:lsdException w:name="Medium Grid 3" w:uiPriority="69"/>
+    <w:lsdException w:name="Dark List" w:uiPriority="70"/>
+    <w:lsdException w:name="Colorful Shading" w:uiPriority="71"/>
+    <w:lsdException w:name="Colorful List" w:uiPriority="72"/>
+    <w:lsdException w:name="Colorful Grid" w:uiPriority="73"/>
+    <w:lsdException w:name="Light Shading Accent 1" w:uiPriority="60"/>
+    <w:lsdException w:name="Light List Accent 1" w:uiPriority="61"/>
+    <w:lsdException w:name="Light Grid Accent 1" w:uiPriority="62"/>
+    <w:lsdException w:name="Medium Shading 1 Accent 1" w:uiPriority="63"/>
+    <w:lsdException w:name="Medium Shading 2 Accent 1" w:uiPriority="64"/>
+    <w:lsdException w:name="Medium List 1 Accent 1" w:uiPriority="65"/>
+    <w:lsdException w:name="Revision" w:semiHidden="1" w:uiPriority="99"/>
+    <w:lsdException w:name="List Paragraph" w:uiPriority="99"/>
+    <w:lsdException w:name="Quote" w:uiPriority="99"/>
+    <w:lsdException w:name="Intense Quote" w:uiPriority="99"/>
+    <w:lsdException w:name="Medium List 2 Accent 1" w:uiPriority="66"/>
+    <w:lsdException w:name="Medium Grid 1 Accent 1" w:uiPriority="67"/>
+    <w:lsdException w:name="Medium Grid 2 Accent 1" w:uiPriority="68"/>
+    <w:lsdException w:name="Medium Grid 3 Accent 1" w:uiPriority="69"/>
+    <w:lsdException w:name="Dark List Accent 1" w:uiPriority="70"/>
+    <w:lsdException w:name="Colorful Shading Accent 1" w:uiPriority="71"/>
+    <w:lsdException w:name="Colorful List Accent 1" w:uiPriority="72"/>
+    <w:lsdException w:name="Colorful Grid Accent 1" w:uiPriority="73"/>
+    <w:lsdException w:name="Light Shading Accent 2" w:uiPriority="60"/>
+    <w:lsdException w:name="Light List Accent 2" w:uiPriority="61"/>
+    <w:lsdException w:name="Light Grid Accent 2" w:uiPriority="62"/>
+    <w:lsdException w:name="Medium Shading 1 Accent 2" w:uiPriority="63"/>
+    <w:lsdException w:name="Medium Shading 2 Accent 2" w:uiPriority="64"/>
+    <w:lsdException w:name="Medium List 1 Accent 2" w:uiPriority="65"/>
+    <w:lsdException w:name="Medium List 2 Accent 2" w:uiPriority="66"/>
+    <w:lsdException w:name="Medium Grid 1 Accent 2" w:uiPriority="67"/>
+    <w:lsdException w:name="Medium Grid 2 Accent 2" w:uiPriority="68"/>
+    <w:lsdException w:name="Medium Grid 3 Accent 2" w:uiPriority="69"/>
+    <w:lsdException w:name="Dark List Accent 2" w:uiPriority="70"/>
+    <w:lsdException w:name="Colorful Shading Accent 2" w:uiPriority="71"/>
+    <w:lsdException w:name="Colorful List Accent 2" w:uiPriority="72"/>
+    <w:lsdException w:name="Colorful Grid Accent 2" w:uiPriority="73"/>
+    <w:lsdException w:name="Light Shading Accent 3" w:uiPriority="60"/>
+    <w:lsdException w:name="Light List Accent 3" w:uiPriority="61"/>
+    <w:lsdException w:name="Light Grid Accent 3" w:uiPriority="62"/>
+    <w:lsdException w:name="Medium Shading 1 Accent 3" w:uiPriority="63"/>
+    <w:lsdException w:name="Medium Shading 2 Accent 3" w:uiPriority="64"/>
+    <w:lsdException w:name="Medium List 1 Accent 3" w:uiPriority="65"/>
+    <w:lsdException w:name="Medium List 2 Accent 3" w:uiPriority="66"/>
+    <w:lsdException w:name="Medium Grid 1 Accent 3" w:uiPriority="67"/>
+    <w:lsdException w:name="Medium Grid 2 Accent 3" w:uiPriority="68"/>
+    <w:lsdException w:name="Medium Grid 3 Accent 3" w:uiPriority="69"/>
+    <w:lsdException w:name="Dark List Accent 3" w:uiPriority="70"/>
+    <w:lsdException w:name="Colorful Shading Accent 3" w:uiPriority="71"/>
+    <w:lsdException w:name="Colorful List Accent 3" w:uiPriority="72"/>
+    <w:lsdException w:name="Colorful Grid Accent 3" w:uiPriority="73"/>
+    <w:lsdException w:name="Light Shading Accent 4" w:uiPriority="60"/>
+    <w:lsdException w:name="Light List Accent 4" w:uiPriority="61"/>
+    <w:lsdException w:name="Light Grid Accent 4" w:uiPriority="62"/>
+    <w:lsdException w:name="Medium Shading 1 Accent 4" w:uiPriority="63"/>
+    <w:lsdException w:name="Medium Shading 2 Accent 4" w:uiPriority="64"/>
+    <w:lsdException w:name="Medium List 1 Accent 4" w:uiPriority="65"/>
+    <w:lsdException w:name="Medium List 2 Accent 4" w:uiPriority="66"/>
+    <w:lsdException w:name="Medium Grid 1 Accent 4" w:uiPriority="67"/>
+    <w:lsdException w:name="Medium Grid 2 Accent 4" w:uiPriority="68"/>
+    <w:lsdException w:name="Medium Grid 3 Accent 4" w:uiPriority="69"/>
+    <w:lsdException w:name="Dark List Accent 4" w:uiPriority="70"/>
+    <w:lsdException w:name="Colorful Shading Accent 4" w:uiPriority="71"/>
+    <w:lsdException w:name="Colorful List Accent 4" w:uiPriority="72"/>
+    <w:lsdException w:name="Colorful Grid Accent 4" w:uiPriority="73"/>
+    <w:lsdException w:name="Light Shading Accent 5" w:uiPriority="60"/>
+    <w:lsdException w:name="Light List Accent 5" w:uiPriority="61"/>
+    <w:lsdException w:name="Light Grid Accent 5" w:uiPriority="62"/>
+    <w:lsdException w:name="Medium Shading 1 Accent 5" w:uiPriority="63"/>
+    <w:lsdException w:name="Medium Shading 2 Accent 5" w:uiPriority="64"/>
+    <w:lsdException w:name="Medium List 1 Accent 5" w:uiPriority="65"/>
+    <w:lsdException w:name="Medium List 2 Accent 5" w:uiPriority="66"/>
+    <w:lsdException w:name="Medium Grid 1 Accent 5" w:uiPriority="67"/>
+    <w:lsdException w:name="Medium Grid 2 Accent 5" w:uiPriority="68"/>
+    <w:lsdException w:name="Medium Grid 3 Accent 5" w:uiPriority="69"/>
+    <w:lsdException w:name="Dark List Accent 5" w:uiPriority="70"/>
+    <w:lsdException w:name="Colorful Shading Accent 5" w:uiPriority="71"/>
+    <w:lsdException w:name="Colorful List Accent 5" w:uiPriority="72"/>
+    <w:lsdException w:name="Colorful Grid Accent 5" w:uiPriority="73"/>
+    <w:lsdException w:name="Light Shading Accent 6" w:uiPriority="60"/>
+    <w:lsdException w:name="Light List Accent 6" w:uiPriority="61"/>
+    <w:lsdException w:name="Light Grid Accent 6" w:uiPriority="62"/>
+    <w:lsdException w:name="Medium Shading 1 Accent 6" w:uiPriority="63"/>
+    <w:lsdException w:name="Medium Shading 2 Accent 6" w:uiPriority="64"/>
+    <w:lsdException w:name="Medium List 1 Accent 6" w:uiPriority="65"/>
+    <w:lsdException w:name="Medium List 2 Accent 6" w:uiPriority="66"/>
+    <w:lsdException w:name="Medium Grid 1 Accent 6" w:uiPriority="67"/>
+    <w:lsdException w:name="Medium Grid 2 Accent 6" w:uiPriority="68"/>
+    <w:lsdException w:name="Medium Grid 3 Accent 6" w:uiPriority="69"/>
+    <w:lsdException w:name="Dark List Accent 6" w:uiPriority="70"/>
+    <w:lsdException w:name="Colorful Shading Accent 6" w:uiPriority="71"/>
+    <w:lsdException w:name="Colorful List Accent 6" w:uiPriority="72"/>
+    <w:lsdException w:name="Colorful Grid Accent 6" w:uiPriority="73"/>
+    <w:lsdException w:name="Subtle Emphasis" w:uiPriority="19" w:qFormat="1"/>
+    <w:lsdException w:name="Intense Emphasis" w:uiPriority="21" w:qFormat="1"/>
+    <w:lsdException w:name="Subtle Reference" w:uiPriority="31" w:qFormat="1"/>
+    <w:lsdException w:name="Intense Reference" w:uiPriority="32" w:qFormat="1"/>
+    <w:lsdException w:name="Book Title" w:uiPriority="33" w:qFormat="1"/>
+    <w:lsdException w:name="Bibliography" w:semiHidden="1" w:uiPriority="37" w:unhideWhenUsed="1"/>
+    <w:lsdException w:name="TOC Heading" w:semiHidden="1" w:uiPriority="39" w:unhideWhenUsed="1" w:qFormat="1"/>
+  </w:latentStyles>
+  <w:style w:type="paragraph" w:default="1" w:styleId="Normal">
+    <w:name w:val="Normal"/>
+    <w:qFormat/>
+    <w:rPr>
+      <w:lang w:val="en-US" w:eastAsia="zh-CN"/>
+    </w:rPr>
+  </w:style>
+  <w:style w:type="character" w:default="1" w:styleId="Fuentedeprrafopredeter">
+    <w:name w:val="Default Paragraph Font"/>
+    <w:uiPriority w:val="1"/>
+    <w:semiHidden/>
+    <w:unhideWhenUsed/>
+  </w:style>
+  <w:style w:type="table" w:default="1" w:styleId="Tablanormal">
+    <w:name w:val="Normal Table"/>
+    <w:uiPriority w:val="99"/>
+    <w:semiHidden/>
+    <w:unhideWhenUsed/>
+    <w:tblPr>
+      <w:tblInd w:w="0" w:type="dxa"/>
+      <w:tblCellMar>
+        <w:top w:w="0" w:type="dxa"/>
+        <w:left w:w="108" w:type="dxa"/>
+        <w:bottom w:w="0" w:type="dxa"/>
+        <w:right w:w="108" w:type="dxa"/>
+      </w:tblCellMar>
+    </w:tblPr>
+  </w:style>
+  <w:style w:type="numbering" w:default="1" w:styleId="Sinlista">
     <w:name w:val="No List"/>
     <w:uiPriority w:val="99"/>
     <w:semiHidden/>

</xml_diff>